<commit_message>
assign2 command line works
</commit_message>
<xml_diff>
--- a/assign1/assign1.docx
+++ b/assign1/assign1.docx
@@ -408,21 +408,9 @@
     <w:p/>
     <w:p/>
     <w:p/>
-    <w:p>
-      <w:pPr>
-        <w:rPr>
-          <w:rFonts w:hint="eastAsia"/>
-        </w:rPr>
-      </w:pPr>
-    </w:p>
-    <w:p/>
-    <w:p>
-      <w:pPr>
-        <w:rPr>
-          <w:rFonts w:hint="eastAsia"/>
-        </w:rPr>
-      </w:pPr>
-    </w:p>
+    <w:p/>
+    <w:p/>
+    <w:p/>
     <w:p>
       <w:proofErr w:type="gramStart"/>
       <w:r>
@@ -971,11 +959,6 @@
       </w:r>
     </w:p>
     <w:p>
-      <w:pPr>
-        <w:rPr>
-          <w:rFonts w:hint="eastAsia"/>
-        </w:rPr>
-      </w:pPr>
       <w:r>
         <w:t>}</w:t>
       </w:r>
@@ -998,7 +981,7 @@
           <wp:inline distT="0" distB="0" distL="0" distR="0">
             <wp:extent cx="6645910" cy="5974715"/>
             <wp:effectExtent l="0" t="0" r="2540" b="6985"/>
-            <wp:docPr id="1" name="Picture 1"/>
+            <wp:docPr id="5" name="Picture 5"/>
             <wp:cNvGraphicFramePr>
               <a:graphicFrameLocks xmlns:a="http://schemas.openxmlformats.org/drawingml/2006/main" noChangeAspect="1"/>
             </wp:cNvGraphicFramePr>
@@ -1006,7 +989,7 @@
               <a:graphicData uri="http://schemas.openxmlformats.org/drawingml/2006/picture">
                 <pic:pic xmlns:pic="http://schemas.openxmlformats.org/drawingml/2006/picture">
                   <pic:nvPicPr>
-                    <pic:cNvPr id="1" name="q2.jpg"/>
+                    <pic:cNvPr id="5" name="q2.jpg"/>
                     <pic:cNvPicPr/>
                   </pic:nvPicPr>
                   <pic:blipFill>
@@ -1054,31 +1037,44 @@
     <w:p/>
     <w:p/>
     <w:p/>
-    <w:p>
-      <w:pPr>
+    <w:p/>
+    <w:p>
+      <w:pPr>
+        <w:ind w:leftChars="200" w:left="420" w:rightChars="200" w:right="420"/>
+      </w:pPr>
+      <w:r>
         <w:rPr>
           <w:rFonts w:hint="eastAsia"/>
         </w:rPr>
-      </w:pPr>
+        <w:t xml:space="preserve">Title: Edit </w:t>
+      </w:r>
+      <w:r>
+        <w:t xml:space="preserve">(Airplane) </w:t>
+      </w:r>
+      <w:r>
+        <w:rPr>
+          <w:rFonts w:hint="eastAsia"/>
+        </w:rPr>
+        <w:t>Statistics</w:t>
+      </w:r>
     </w:p>
     <w:p>
       <w:pPr>
         <w:ind w:leftChars="200" w:left="420" w:rightChars="200" w:right="420"/>
       </w:pPr>
+    </w:p>
+    <w:p>
+      <w:pPr>
+        <w:ind w:leftChars="200" w:left="420" w:rightChars="200" w:right="420"/>
+      </w:pPr>
       <w:r>
         <w:rPr>
           <w:rFonts w:hint="eastAsia"/>
         </w:rPr>
-        <w:t xml:space="preserve">Title: Edit </w:t>
-      </w:r>
-      <w:r>
-        <w:t xml:space="preserve">(Airplane) </w:t>
-      </w:r>
-      <w:r>
-        <w:rPr>
-          <w:rFonts w:hint="eastAsia"/>
-        </w:rPr>
-        <w:t>Statistics</w:t>
+        <w:t xml:space="preserve">Description: </w:t>
+      </w:r>
+      <w:r>
+        <w:t>This allows administrator to edit statistics of an airplane.</w:t>
       </w:r>
     </w:p>
     <w:p>
@@ -1091,13 +1087,7 @@
         <w:ind w:leftChars="200" w:left="420" w:rightChars="200" w:right="420"/>
       </w:pPr>
       <w:r>
-        <w:rPr>
-          <w:rFonts w:hint="eastAsia"/>
-        </w:rPr>
-        <w:t xml:space="preserve">Description: </w:t>
-      </w:r>
-      <w:r>
-        <w:t>This allows administrator to edit statistics of an airplane.</w:t>
+        <w:t>Primary Actor: Administrator</w:t>
       </w:r>
     </w:p>
     <w:p>
@@ -1110,7 +1100,10 @@
         <w:ind w:leftChars="200" w:left="420" w:rightChars="200" w:right="420"/>
       </w:pPr>
       <w:r>
-        <w:t>Primary Actor: Administrator</w:t>
+        <w:t>Preconditions: Administr</w:t>
+      </w:r>
+      <w:r>
+        <w:t>ator is logged into system</w:t>
       </w:r>
     </w:p>
     <w:p>
@@ -1122,11 +1115,13 @@
       <w:pPr>
         <w:ind w:leftChars="200" w:left="420" w:rightChars="200" w:right="420"/>
       </w:pPr>
-      <w:r>
-        <w:t>Preconditions: Administr</w:t>
-      </w:r>
-      <w:r>
-        <w:t>ator is logged into system</w:t>
+      <w:proofErr w:type="spellStart"/>
+      <w:r>
+        <w:t>Postconditions</w:t>
+      </w:r>
+      <w:proofErr w:type="spellEnd"/>
+      <w:r>
+        <w:t>: The statistics of the selected airplane is edited.</w:t>
       </w:r>
     </w:p>
     <w:p>
@@ -1138,47 +1133,71 @@
       <w:pPr>
         <w:ind w:leftChars="200" w:left="420" w:rightChars="200" w:right="420"/>
       </w:pPr>
-      <w:proofErr w:type="spellStart"/>
-      <w:r>
-        <w:t>Postconditions</w:t>
-      </w:r>
-      <w:proofErr w:type="spellEnd"/>
-      <w:r>
-        <w:t>: The statistics of the selected airplane is edited.</w:t>
+      <w:r>
+        <w:t xml:space="preserve">Order list of </w:t>
+      </w:r>
+      <w:r>
+        <w:rPr>
+          <w:noProof/>
+        </w:rPr>
+        <w:t>sub</w:t>
+      </w:r>
+      <w:r>
+        <w:rPr>
+          <w:noProof/>
+        </w:rPr>
+        <w:t>-</w:t>
+      </w:r>
+      <w:r>
+        <w:rPr>
+          <w:noProof/>
+        </w:rPr>
+        <w:t>activities</w:t>
+      </w:r>
+      <w:r>
+        <w:t>:  1. Administrator enter the airplane ID.</w:t>
       </w:r>
     </w:p>
     <w:p>
       <w:pPr>
         <w:ind w:leftChars="200" w:left="420" w:rightChars="200" w:right="420"/>
       </w:pPr>
+      <w:r>
+        <w:t xml:space="preserve">                       2. System </w:t>
+      </w:r>
+      <w:r>
+        <w:t>displays list of option actions for the airplane.</w:t>
+      </w:r>
     </w:p>
     <w:p>
       <w:pPr>
         <w:ind w:leftChars="200" w:left="420" w:rightChars="200" w:right="420"/>
       </w:pPr>
       <w:r>
-        <w:t xml:space="preserve">Order list of </w:t>
-      </w:r>
-      <w:r>
-        <w:rPr>
-          <w:noProof/>
-        </w:rPr>
-        <w:t>sub</w:t>
-      </w:r>
-      <w:r>
-        <w:rPr>
-          <w:noProof/>
-        </w:rPr>
-        <w:t>-</w:t>
-      </w:r>
-      <w:r>
-        <w:rPr>
-          <w:noProof/>
-        </w:rPr>
-        <w:t>activities</w:t>
-      </w:r>
-      <w:r>
-        <w:t>:  1. Administrator enter the airplane ID.</w:t>
+        <w:t xml:space="preserve">                       </w:t>
+      </w:r>
+      <w:r>
+        <w:t>3</w:t>
+      </w:r>
+      <w:r>
+        <w:t>. Administrat</w:t>
+      </w:r>
+      <w:r>
+        <w:t>or clicks “Edit Statistic” button.</w:t>
+      </w:r>
+    </w:p>
+    <w:p>
+      <w:pPr>
+        <w:ind w:leftChars="200" w:left="3150" w:rightChars="200" w:right="420" w:hangingChars="1300" w:hanging="2730"/>
+      </w:pPr>
+      <w:r>
+        <w:t xml:space="preserve">                       4. System displays all attributes of the airplane, the administr</w:t>
+      </w:r>
+      <w:r>
+        <w:t xml:space="preserve">ator can </w:t>
+      </w:r>
+      <w:r>
+        <w:t>see the current values and edit some values.</w:t>
       </w:r>
     </w:p>
     <w:p>
@@ -1186,10 +1205,15 @@
         <w:ind w:leftChars="200" w:left="420" w:rightChars="200" w:right="420"/>
       </w:pPr>
       <w:r>
-        <w:t xml:space="preserve">                       2. System </w:t>
-      </w:r>
-      <w:r>
-        <w:t>displays list of option actions for the airplane.</w:t>
+        <w:t xml:space="preserve">                       5. Administrator clicks “Confirm”.</w:t>
+      </w:r>
+    </w:p>
+    <w:p>
+      <w:pPr>
+        <w:ind w:leftChars="200" w:left="3045" w:rightChars="200" w:right="420" w:hangingChars="1250" w:hanging="2625"/>
+      </w:pPr>
+      <w:r>
+        <w:t xml:space="preserve">                       6. System changes the edited attributes of the airplane and displays a confirmation message.</w:t>
       </w:r>
     </w:p>
     <w:p>
@@ -1197,62 +1221,12 @@
         <w:ind w:leftChars="200" w:left="420" w:rightChars="200" w:right="420"/>
       </w:pPr>
       <w:r>
-        <w:t xml:space="preserve">                       </w:t>
-      </w:r>
-      <w:r>
-        <w:t>3</w:t>
-      </w:r>
-      <w:r>
-        <w:t>. Administrat</w:t>
-      </w:r>
-      <w:r>
-        <w:t>or clicks “Edit Statistic” button.</w:t>
-      </w:r>
-    </w:p>
-    <w:p>
-      <w:pPr>
-        <w:ind w:leftChars="200" w:left="3150" w:rightChars="200" w:right="420" w:hangingChars="1300" w:hanging="2730"/>
-      </w:pPr>
-      <w:r>
-        <w:t xml:space="preserve">                       4. System displays all attributes of the airplane, the administr</w:t>
-      </w:r>
-      <w:r>
-        <w:t xml:space="preserve">ator can </w:t>
-      </w:r>
-      <w:r>
-        <w:t>see the current values and edit some values.</w:t>
+        <w:t xml:space="preserve"> </w:t>
       </w:r>
     </w:p>
     <w:p>
       <w:pPr>
         <w:ind w:leftChars="200" w:left="420" w:rightChars="200" w:right="420"/>
-      </w:pPr>
-      <w:r>
-        <w:t xml:space="preserve">                       5. Administrator clicks “Confirm”.</w:t>
-      </w:r>
-    </w:p>
-    <w:p>
-      <w:pPr>
-        <w:ind w:leftChars="200" w:left="3045" w:rightChars="200" w:right="420" w:hangingChars="1250" w:hanging="2625"/>
-      </w:pPr>
-      <w:r>
-        <w:t xml:space="preserve">                       6. System changes the edited attributes of the airplane and displays a confirmation message.</w:t>
-      </w:r>
-    </w:p>
-    <w:p>
-      <w:pPr>
-        <w:ind w:leftChars="200" w:left="420" w:rightChars="200" w:right="420"/>
-      </w:pPr>
-      <w:r>
-        <w:t xml:space="preserve"> </w:t>
-      </w:r>
-    </w:p>
-    <w:p>
-      <w:pPr>
-        <w:ind w:leftChars="200" w:left="420" w:rightChars="200" w:right="420"/>
-        <w:rPr>
-          <w:rFonts w:hint="eastAsia"/>
-        </w:rPr>
       </w:pPr>
       <w:r>
         <w:t xml:space="preserve">Extensions: </w:t>
@@ -1540,12 +1514,7 @@
       <w:pPr>
         <w:pStyle w:val="ListParagraph"/>
         <w:ind w:leftChars="200" w:left="420" w:rightChars="200" w:right="420" w:firstLineChars="0" w:firstLine="0"/>
-        <w:rPr>
-          <w:rFonts w:hint="eastAsia"/>
-        </w:rPr>
-      </w:pPr>
-      <w:bookmarkStart w:id="0" w:name="_GoBack"/>
-      <w:bookmarkEnd w:id="0"/>
+      </w:pPr>
     </w:p>
     <w:p>
       <w:pPr>
@@ -1561,13 +1530,12 @@
       </w:r>
       <w:r>
         <w:rPr>
-          <w:rFonts w:hint="eastAsia"/>
           <w:noProof/>
         </w:rPr>
         <w:drawing>
           <wp:inline distT="0" distB="0" distL="0" distR="0">
-            <wp:extent cx="6096000" cy="4667250"/>
-            <wp:effectExtent l="0" t="0" r="0" b="0"/>
+            <wp:extent cx="6645910" cy="4833620"/>
+            <wp:effectExtent l="0" t="0" r="2540" b="5080"/>
             <wp:docPr id="2" name="Picture 2"/>
             <wp:cNvGraphicFramePr>
               <a:graphicFrameLocks xmlns:a="http://schemas.openxmlformats.org/drawingml/2006/main" noChangeAspect="1"/>
@@ -1594,7 +1562,7 @@
                   <pic:spPr>
                     <a:xfrm>
                       <a:off x="0" y="0"/>
-                      <a:ext cx="6096000" cy="4667250"/>
+                      <a:ext cx="6645910" cy="4833620"/>
                     </a:xfrm>
                     <a:prstGeom prst="rect">
                       <a:avLst/>
@@ -1741,15 +1709,13 @@
     </w:p>
     <w:p>
       <w:pPr>
-        <w:pStyle w:val="ListParagraph"/>
-        <w:ind w:leftChars="200" w:left="420" w:rightChars="200" w:right="420" w:firstLineChars="0" w:firstLine="0"/>
-      </w:pPr>
-    </w:p>
-    <w:p>
-      <w:pPr>
-        <w:pStyle w:val="ListParagraph"/>
-        <w:ind w:leftChars="200" w:left="420" w:rightChars="200" w:right="420" w:firstLineChars="0" w:firstLine="0"/>
-      </w:pPr>
+        <w:ind w:rightChars="200" w:right="420"/>
+        <w:rPr>
+          <w:rFonts w:hint="eastAsia"/>
+        </w:rPr>
+      </w:pPr>
+      <w:bookmarkStart w:id="0" w:name="_GoBack"/>
+      <w:bookmarkEnd w:id="0"/>
     </w:p>
     <w:p>
       <w:pPr>
@@ -1781,7 +1747,7 @@
           <wp:inline distT="0" distB="0" distL="0" distR="0">
             <wp:extent cx="6645910" cy="9378315"/>
             <wp:effectExtent l="0" t="0" r="2540" b="0"/>
-            <wp:docPr id="3" name="Picture 3"/>
+            <wp:docPr id="4" name="Picture 4"/>
             <wp:cNvGraphicFramePr>
               <a:graphicFrameLocks xmlns:a="http://schemas.openxmlformats.org/drawingml/2006/main" noChangeAspect="1"/>
             </wp:cNvGraphicFramePr>
@@ -1789,7 +1755,7 @@
               <a:graphicData uri="http://schemas.openxmlformats.org/drawingml/2006/picture">
                 <pic:pic xmlns:pic="http://schemas.openxmlformats.org/drawingml/2006/picture">
                   <pic:nvPicPr>
-                    <pic:cNvPr id="3" name="q4.jpg"/>
+                    <pic:cNvPr id="4" name="q4.jpg"/>
                     <pic:cNvPicPr/>
                   </pic:nvPicPr>
                   <pic:blipFill>

</xml_diff>